<commit_message>
better subdoc management : accept tables
</commit_message>
<xml_diff>
--- a/tests/test_files/subdoc.docx
+++ b/tests/test_files/subdoc.docx
@@ -12,13 +12,7 @@
         <w:rPr>
           <w:lang w:val="en-US"/>
         </w:rPr>
-        <w:t xml:space="preserve">Usually, you have a very beautiful document, you only want to customize </w:t>
-      </w:r>
-      <w:r>
-        <w:rPr>
-          <w:lang w:val="en-US"/>
-        </w:rPr>
-        <w:t>a small part in the middle.</w:t>
+        <w:t>Usually, you have a very beautiful document, you only want to customize a small part in the middle.</w:t>
       </w:r>
     </w:p>
     <w:p>
@@ -27,30 +21,42 @@
           <w:lang w:val="en-US"/>
         </w:rPr>
       </w:pPr>
-      <w:proofErr w:type="spellStart"/>
-      <w:r>
-        <w:t>When</w:t>
-      </w:r>
-      <w:proofErr w:type="spellEnd"/>
-      <w:r>
-        <w:t xml:space="preserve"> </w:t>
-      </w:r>
-      <w:proofErr w:type="spellStart"/>
-      <w:r>
-        <w:t>template</w:t>
-      </w:r>
-      <w:proofErr w:type="spellEnd"/>
-      <w:r>
-        <w:t xml:space="preserve"> tags</w:t>
-      </w:r>
-      <w:r>
-        <w:t xml:space="preserve"> are</w:t>
-      </w:r>
-      <w:r>
-        <w:rPr>
-          <w:lang w:val="en-US"/>
-        </w:rPr>
-        <w:t xml:space="preserve"> not enough, you may create a sub document by using python libraries.</w:t>
+      <w:r>
+        <w:rPr>
+          <w:lang w:val="en-US"/>
+        </w:rPr>
+        <w:t>When template tags are</w:t>
+      </w:r>
+      <w:r>
+        <w:rPr>
+          <w:lang w:val="en-US"/>
+        </w:rPr>
+        <w:t xml:space="preserve"> not enough, you may create a sub do</w:t>
+      </w:r>
+      <w:r>
+        <w:rPr>
+          <w:lang w:val="en-US"/>
+        </w:rPr>
+        <w:t>cument by using the python library</w:t>
+      </w:r>
+      <w:r>
+        <w:rPr>
+          <w:lang w:val="en-US"/>
+        </w:rPr>
+        <w:t>.</w:t>
+      </w:r>
+    </w:p>
+    <w:p>
+      <w:pPr>
+        <w:rPr>
+          <w:lang w:val="en-US"/>
+        </w:rPr>
+      </w:pPr>
+      <w:r>
+        <w:rPr>
+          <w:lang w:val="en-US"/>
+        </w:rPr>
+        <w:t>By this way, you can add images and tables.</w:t>
       </w:r>
     </w:p>
     <w:p>
@@ -97,6 +103,213 @@
     </w:p>
     <w:p>
       <w:pPr>
+        <w:pStyle w:val="Titre1"/>
+      </w:pPr>
+      <w:r>
+        <w:t>Heading, level 1</w:t>
+      </w:r>
+    </w:p>
+    <w:p>
+      <w:pPr>
+        <w:pStyle w:val="IntenseQuote"/>
+      </w:pPr>
+      <w:r>
+        <w:t>This is an Intense quote</w:t>
+      </w:r>
+    </w:p>
+    <w:p>
+      <w:r>
+        <w:t>A picture :</w:t>
+      </w:r>
+    </w:p>
+    <w:p>
+      <w:r>
+        <w:drawing>
+          <wp:inline xmlns:a="http://schemas.openxmlformats.org/drawingml/2006/main" xmlns:pic="http://schemas.openxmlformats.org/drawingml/2006/picture">
+            <wp:extent cx="1143000" cy="1143000"/>
+            <wp:docPr id="1" name="Picture 1"/>
+            <wp:cNvGraphicFramePr>
+              <a:graphicFrameLocks noChangeAspect="1"/>
+            </wp:cNvGraphicFramePr>
+            <a:graphic>
+              <a:graphicData uri="http://schemas.openxmlformats.org/drawingml/2006/picture">
+                <pic:pic>
+                  <pic:nvPicPr>
+                    <pic:cNvPr id="0" name="python_logo.png"/>
+                    <pic:cNvPicPr/>
+                  </pic:nvPicPr>
+                  <pic:blipFill>
+                    <a:blip r:embed="rId6"/>
+                    <a:stretch>
+                      <a:fillRect/>
+                    </a:stretch>
+                  </pic:blipFill>
+                  <pic:spPr>
+                    <a:xfrm>
+                      <a:off x="0" y="0"/>
+                      <a:ext cx="1143000" cy="1143000"/>
+                    </a:xfrm>
+                    <a:prstGeom prst="rect"/>
+                  </pic:spPr>
+                </pic:pic>
+              </a:graphicData>
+            </a:graphic>
+          </wp:inline>
+        </w:drawing>
+      </w:r>
+    </w:p>
+    <w:p>
+      <w:r>
+        <w:t>A Table :</w:t>
+      </w:r>
+    </w:p>
+    <w:tbl>
+      <w:tblPr>
+        <w:tblW w:type="auto" w:w="0"/>
+        <w:tblLook w:firstColumn="1" w:firstRow="1" w:lastColumn="0" w:lastRow="0" w:noHBand="0" w:noVBand="1" w:val="04A0"/>
+      </w:tblPr>
+      <w:tblGrid>
+        <w:gridCol w:w="2880"/>
+        <w:gridCol w:w="2880"/>
+        <w:gridCol w:w="2880"/>
+      </w:tblGrid>
+      <w:tr>
+        <w:tc>
+          <w:tcPr>
+            <w:tcW w:type="dxa" w:w="2880"/>
+          </w:tcPr>
+          <w:p>
+            <w:r>
+              <w:t>Qty</w:t>
+            </w:r>
+          </w:p>
+        </w:tc>
+        <w:tc>
+          <w:tcPr>
+            <w:tcW w:type="dxa" w:w="2880"/>
+          </w:tcPr>
+          <w:p>
+            <w:r>
+              <w:t>Id</w:t>
+            </w:r>
+          </w:p>
+        </w:tc>
+        <w:tc>
+          <w:tcPr>
+            <w:tcW w:type="dxa" w:w="2880"/>
+          </w:tcPr>
+          <w:p>
+            <w:r>
+              <w:t>Desc</w:t>
+            </w:r>
+          </w:p>
+        </w:tc>
+      </w:tr>
+      <w:tr>
+        <w:tc>
+          <w:tcPr>
+            <w:tcW w:type="dxa" w:w="2880"/>
+          </w:tcPr>
+          <w:p>
+            <w:r>
+              <w:t>1</w:t>
+            </w:r>
+          </w:p>
+        </w:tc>
+        <w:tc>
+          <w:tcPr>
+            <w:tcW w:type="dxa" w:w="2880"/>
+          </w:tcPr>
+          <w:p>
+            <w:r>
+              <w:t>101</w:t>
+            </w:r>
+          </w:p>
+        </w:tc>
+        <w:tc>
+          <w:tcPr>
+            <w:tcW w:type="dxa" w:w="2880"/>
+          </w:tcPr>
+          <w:p>
+            <w:r>
+              <w:t>Spam</w:t>
+            </w:r>
+          </w:p>
+        </w:tc>
+      </w:tr>
+      <w:tr>
+        <w:tc>
+          <w:tcPr>
+            <w:tcW w:type="dxa" w:w="2880"/>
+          </w:tcPr>
+          <w:p>
+            <w:r>
+              <w:t>2</w:t>
+            </w:r>
+          </w:p>
+        </w:tc>
+        <w:tc>
+          <w:tcPr>
+            <w:tcW w:type="dxa" w:w="2880"/>
+          </w:tcPr>
+          <w:p>
+            <w:r>
+              <w:t>42</w:t>
+            </w:r>
+          </w:p>
+        </w:tc>
+        <w:tc>
+          <w:tcPr>
+            <w:tcW w:type="dxa" w:w="2880"/>
+          </w:tcPr>
+          <w:p>
+            <w:r>
+              <w:t>Eggs</w:t>
+            </w:r>
+          </w:p>
+        </w:tc>
+      </w:tr>
+      <w:tr>
+        <w:tc>
+          <w:tcPr>
+            <w:tcW w:type="dxa" w:w="2880"/>
+          </w:tcPr>
+          <w:p>
+            <w:r>
+              <w:t>3</w:t>
+            </w:r>
+          </w:p>
+        </w:tc>
+        <w:tc>
+          <w:tcPr>
+            <w:tcW w:type="dxa" w:w="2880"/>
+          </w:tcPr>
+          <w:p>
+            <w:r>
+              <w:t>631</w:t>
+            </w:r>
+          </w:p>
+        </w:tc>
+        <w:tc>
+          <w:tcPr>
+            <w:tcW w:type="dxa" w:w="2880"/>
+          </w:tcPr>
+          <w:p>
+            <w:r>
+              <w:t>Spam,spam, eggs, and ham</w:t>
+            </w:r>
+          </w:p>
+        </w:tc>
+      </w:tr>
+    </w:tbl>
+    <w:sectPr>
+      <w:pgSz w:w="12240" w:h="15840"/>
+      <w:pgMar w:top="1440" w:right="1800" w:bottom="1440" w:left="1800" w:header="720" w:footer="720" w:gutter="0"/>
+      <w:cols w:space="720"/>
+      <w:docGrid w:linePitch="360"/>
+    </w:sectPr>
+    <w:p>
+      <w:pPr>
         <w:rPr>
           <w:b/>
           <w:color w:val="FF0000"/>
@@ -122,48 +335,163 @@
       </w:pPr>
     </w:p>
     <w:p>
-      <w:r>
-        <w:t>Note :  In the template, the style ‘dynamic’ has been defined with Microsoft word. (</w:t>
+      <w:pPr>
+        <w:rPr>
+          <w:lang w:val="en-US"/>
+        </w:rPr>
+      </w:pPr>
+      <w:r>
+        <w:rPr>
+          <w:lang w:val="en-US"/>
+        </w:rPr>
+        <w:t xml:space="preserve">Note :  In the template, the style ‘dynamic’ </w:t>
+      </w:r>
+      <w:r>
+        <w:rPr>
+          <w:lang w:val="en-US"/>
+        </w:rPr>
+        <w:t xml:space="preserve"> (</w:t>
       </w:r>
       <w:proofErr w:type="spellStart"/>
       <w:r>
+        <w:rPr>
+          <w:lang w:val="en-US"/>
+        </w:rPr>
         <w:t>blue,bold</w:t>
       </w:r>
       <w:proofErr w:type="spellEnd"/>
       <w:r>
-        <w:t xml:space="preserve"> on yellow border background). This style name will be used during </w:t>
+        <w:rPr>
+          <w:lang w:val="en-US"/>
+        </w:rPr>
+        <w:t xml:space="preserve"> on yellow border background)</w:t>
+      </w:r>
+      <w:r>
+        <w:rPr>
+          <w:lang w:val="en-US"/>
+        </w:rPr>
+        <w:t xml:space="preserve"> and ‘</w:t>
       </w:r>
       <w:proofErr w:type="spellStart"/>
       <w:r>
+        <w:rPr>
+          <w:lang w:val="en-US"/>
+        </w:rPr>
+        <w:t>IntenseQuote</w:t>
+      </w:r>
+      <w:proofErr w:type="spellEnd"/>
+      <w:r>
+        <w:rPr>
+          <w:lang w:val="en-US"/>
+        </w:rPr>
+        <w:t xml:space="preserve">’ </w:t>
+      </w:r>
+      <w:r>
+        <w:rPr>
+          <w:lang w:val="en-US"/>
+        </w:rPr>
+        <w:t xml:space="preserve">has been </w:t>
+      </w:r>
+      <w:r>
+        <w:rPr>
+          <w:lang w:val="en-US"/>
+        </w:rPr>
+        <w:t>manually defined with Microsoft word</w:t>
+      </w:r>
+      <w:r>
+        <w:rPr>
+          <w:lang w:val="en-US"/>
+        </w:rPr>
+        <w:t xml:space="preserve">. This style name will be used during </w:t>
+      </w:r>
+      <w:proofErr w:type="spellStart"/>
+      <w:r>
+        <w:rPr>
+          <w:lang w:val="en-US"/>
+        </w:rPr>
         <w:t>subdoc</w:t>
       </w:r>
       <w:proofErr w:type="spellEnd"/>
       <w:r>
-        <w:t xml:space="preserve"> </w:t>
+        <w:rPr>
+          <w:lang w:val="en-US"/>
+        </w:rPr>
+        <w:t xml:space="preserve"> generation with python-</w:t>
       </w:r>
       <w:proofErr w:type="spellStart"/>
       <w:r>
-        <w:t>generation</w:t>
+        <w:rPr>
+          <w:lang w:val="en-US"/>
+        </w:rPr>
+        <w:t>docx</w:t>
       </w:r>
       <w:proofErr w:type="spellEnd"/>
       <w:r>
-        <w:t xml:space="preserve"> </w:t>
+        <w:rPr>
+          <w:lang w:val="en-US"/>
+        </w:rPr>
+        <w:t>.</w:t>
+      </w:r>
+    </w:p>
+    <w:p>
+      <w:pPr>
+        <w:rPr>
+          <w:lang w:val="en-US"/>
+        </w:rPr>
+      </w:pPr>
+      <w:r>
+        <w:rPr>
+          <w:b/>
+          <w:lang w:val="en-US"/>
+        </w:rPr>
+        <w:t>Important</w:t>
+      </w:r>
+      <w:r>
+        <w:rPr>
+          <w:lang w:val="en-US"/>
+        </w:rPr>
+        <w:t xml:space="preserve"> : if you do not define in the </w:t>
       </w:r>
       <w:proofErr w:type="spellStart"/>
       <w:r>
-        <w:t>with</w:t>
+        <w:rPr>
+          <w:lang w:val="en-US"/>
+        </w:rPr>
+        <w:t>docx</w:t>
       </w:r>
       <w:proofErr w:type="spellEnd"/>
       <w:r>
-        <w:t xml:space="preserve"> python-</w:t>
+        <w:rPr>
+          <w:lang w:val="en-US"/>
+        </w:rPr>
+        <w:t xml:space="preserve"> template ALL the styles you use in your python code, the generation will fail.</w:t>
+      </w:r>
+    </w:p>
+    <w:p>
+      <w:pPr>
+        <w:rPr>
+          <w:lang w:val="en-US"/>
+        </w:rPr>
+      </w:pPr>
+      <w:r>
+        <w:rPr>
+          <w:lang w:val="en-US"/>
+        </w:rPr>
+        <w:t xml:space="preserve">To define Style in MS Word : display style window and click on ‘new style’ button. </w:t>
       </w:r>
       <w:proofErr w:type="spellStart"/>
       <w:r>
-        <w:t>docx</w:t>
+        <w:rPr>
+          <w:lang w:val="en-US"/>
+        </w:rPr>
+        <w:t>Becareful</w:t>
       </w:r>
       <w:proofErr w:type="spellEnd"/>
       <w:r>
-        <w:t>.</w:t>
+        <w:rPr>
+          <w:lang w:val="en-US"/>
+        </w:rPr>
+        <w:t xml:space="preserve"> : choose paragraph or character style depending on you are creating paragraph or run.</w:t>
       </w:r>
     </w:p>
     <w:sectPr>
@@ -363,6 +691,7 @@
   <w:style w:type="character" w:default="1" w:styleId="Policepardfaut">
     <w:name w:val="Default Paragraph Font"/>
     <w:uiPriority w:val="1"/>
+    <w:semiHidden/>
     <w:unhideWhenUsed/>
   </w:style>
   <w:style w:type="table" w:default="1" w:styleId="TableauNormal">
@@ -453,6 +782,57 @@
       <w:color w:val="0000FF"/>
       <w:bdr w:val="none" w:sz="0" w:space="0" w:color="auto"/>
       <w:shd w:val="clear" w:color="auto" w:fill="FFFF00"/>
+    </w:rPr>
+  </w:style>
+  <w:style w:type="paragraph" w:customStyle="1" w:styleId="IntenseQuote">
+    <w:name w:val="IntenseQuote"/>
+    <w:next w:val="Normal"/>
+    <w:qFormat/>
+    <w:rsid w:val="00AE7318"/>
+    <w:rPr>
+      <w:b/>
+      <w:bCs/>
+      <w:i/>
+      <w:iCs/>
+      <w:color w:val="4F81BD" w:themeColor="accent1"/>
+      <w:lang w:val="en-US"/>
+    </w:rPr>
+  </w:style>
+  <w:style w:type="paragraph" w:styleId="Citationintense">
+    <w:name w:val="Intense Quote"/>
+    <w:basedOn w:val="Normal"/>
+    <w:next w:val="Normal"/>
+    <w:link w:val="CitationintenseCar"/>
+    <w:uiPriority w:val="30"/>
+    <w:qFormat/>
+    <w:rsid w:val="00AA55C7"/>
+    <w:pPr>
+      <w:pBdr>
+        <w:bottom w:val="single" w:sz="4" w:space="4" w:color="4F81BD" w:themeColor="accent1"/>
+      </w:pBdr>
+      <w:spacing w:before="200" w:after="280"/>
+      <w:ind w:left="936" w:right="936"/>
+    </w:pPr>
+    <w:rPr>
+      <w:b/>
+      <w:bCs/>
+      <w:i/>
+      <w:iCs/>
+      <w:color w:val="4F81BD" w:themeColor="accent1"/>
+    </w:rPr>
+  </w:style>
+  <w:style w:type="character" w:customStyle="1" w:styleId="CitationintenseCar">
+    <w:name w:val="Citation intense Car"/>
+    <w:basedOn w:val="Policepardfaut"/>
+    <w:link w:val="Citationintense"/>
+    <w:uiPriority w:val="30"/>
+    <w:rsid w:val="00AA55C7"/>
+    <w:rPr>
+      <w:b/>
+      <w:bCs/>
+      <w:i/>
+      <w:iCs/>
+      <w:color w:val="4F81BD" w:themeColor="accent1"/>
     </w:rPr>
   </w:style>
 </w:styles>

</xml_diff>

<commit_message>
Subdocument can now be based on an existing docx
</commit_message>
<xml_diff>
--- a/tests/test_files/subdoc.docx
+++ b/tests/test_files/subdoc.docx
@@ -71,6 +71,427 @@
           <w:lang w:val="en-US"/>
         </w:rPr>
         <w:t>My sub-document :</w:t>
+      </w:r>
+    </w:p>
+    <w:p>
+      <w:proofErr w:type="spellStart"/>
+      <w:r>
+        <w:t>Dear</w:t>
+      </w:r>
+      <w:proofErr w:type="spellEnd"/>
+      <w:r>
+        <w:t xml:space="preserve"> Eric,</w:t>
+      </w:r>
+    </w:p>
+    <w:p/>
+    <w:p>
+      <w:pPr>
+        <w:rPr>
+          <w:lang w:val="en-US"/>
+        </w:rPr>
+      </w:pPr>
+      <w:r>
+        <w:rPr>
+          <w:lang w:val="en-US"/>
+        </w:rPr>
+        <w:t>Here is a list of items you ordered :</w:t>
+      </w:r>
+    </w:p>
+    <w:p>
+      <w:pPr>
+        <w:rPr>
+          <w:lang w:val="en-US"/>
+        </w:rPr>
+      </w:pPr>
+    </w:p>
+    <w:tbl>
+      <w:tblPr>
+        <w:tblStyle w:val="Tramemoyenne1-Accent1"/>
+        <w:tblW w:w="0" w:type="auto"/>
+        <w:tblLook w:val="04A0"/>
+      </w:tblPr>
+      <w:tblGrid>
+        <w:gridCol w:w="6204"/>
+        <w:gridCol w:w="1417"/>
+        <w:gridCol w:w="142"/>
+        <w:gridCol w:w="1467"/>
+      </w:tblGrid>
+      <w:tr>
+        <w:trPr>
+          <w:cnfStyle w:val="100000000000"/>
+        </w:trPr>
+        <w:tc>
+          <w:tcPr>
+            <w:cnfStyle w:val="001000000000"/>
+            <w:tcW w:w="6204" w:type="dxa"/>
+          </w:tcPr>
+          <w:p>
+            <w:pPr>
+              <w:rPr>
+                <w:lang w:val="en-US"/>
+              </w:rPr>
+            </w:pPr>
+            <w:r>
+              <w:rPr>
+                <w:lang w:val="en-US"/>
+              </w:rPr>
+              <w:t>Description</w:t>
+            </w:r>
+          </w:p>
+        </w:tc>
+        <w:tc>
+          <w:tcPr>
+            <w:tcW w:w="1417" w:type="dxa"/>
+          </w:tcPr>
+          <w:p>
+            <w:pPr>
+              <w:cnfStyle w:val="100000000000"/>
+              <w:rPr>
+                <w:lang w:val="en-US"/>
+              </w:rPr>
+            </w:pPr>
+            <w:r>
+              <w:rPr>
+                <w:lang w:val="en-US"/>
+              </w:rPr>
+              <w:t>Quantity</w:t>
+            </w:r>
+          </w:p>
+        </w:tc>
+        <w:tc>
+          <w:tcPr>
+            <w:tcW w:w="1591" w:type="dxa"/>
+            <w:gridSpan w:val="2"/>
+          </w:tcPr>
+          <w:p>
+            <w:pPr>
+              <w:cnfStyle w:val="100000000000"/>
+              <w:rPr>
+                <w:lang w:val="en-US"/>
+              </w:rPr>
+            </w:pPr>
+            <w:r>
+              <w:rPr>
+                <w:lang w:val="en-US"/>
+              </w:rPr>
+              <w:t>Price</w:t>
+            </w:r>
+          </w:p>
+        </w:tc>
+      </w:tr>
+      <w:tr>
+        <w:trPr>
+          <w:cnfStyle w:val="000000010000"/>
+        </w:trPr>
+        <w:tc>
+          <w:tcPr>
+            <w:cnfStyle w:val="001000000000"/>
+            <w:tcW w:w="6204" w:type="dxa"/>
+          </w:tcPr>
+          <w:p>
+            <w:pPr>
+              <w:rPr>
+                <w:lang w:val="en-US"/>
+              </w:rPr>
+            </w:pPr>
+            <w:r>
+              <w:rPr>
+                <w:lang w:val="en-US"/>
+              </w:rPr>
+              <w:t xml:space="preserve">Python interpreters</w:t>
+            </w:r>
+          </w:p>
+        </w:tc>
+        <w:tc>
+          <w:tcPr>
+            <w:tcW w:w="1559" w:type="dxa"/>
+            <w:gridSpan w:val="2"/>
+          </w:tcPr>
+          <w:p>
+            <w:pPr>
+              <w:cnfStyle w:val="000000010000"/>
+              <w:rPr>
+                <w:lang w:val="en-US"/>
+              </w:rPr>
+            </w:pPr>
+            <w:r>
+              <w:rPr>
+                <w:lang w:val="en-US"/>
+              </w:rPr>
+              <w:t>2</w:t>
+            </w:r>
+          </w:p>
+        </w:tc>
+        <w:tc>
+          <w:tcPr>
+            <w:tcW w:w="1449" w:type="dxa"/>
+          </w:tcPr>
+          <w:p>
+            <w:pPr>
+              <w:cnfStyle w:val="000000010000"/>
+              <w:rPr>
+                <w:lang w:val="en-US"/>
+              </w:rPr>
+            </w:pPr>
+            <w:r>
+              <w:rPr>
+                <w:lang w:val="en-US"/>
+              </w:rPr>
+              <w:t xml:space="preserve">FREE</w:t>
+            </w:r>
+          </w:p>
+        </w:tc>
+      </w:tr>
+      <w:tr>
+        <w:trPr>
+          <w:cnfStyle w:val="000000010000"/>
+        </w:trPr>
+        <w:tc>
+          <w:tcPr>
+            <w:cnfStyle w:val="001000000000"/>
+            <w:tcW w:w="6204" w:type="dxa"/>
+          </w:tcPr>
+          <w:p>
+            <w:pPr>
+              <w:rPr>
+                <w:lang w:val="en-US"/>
+              </w:rPr>
+            </w:pPr>
+            <w:r>
+              <w:rPr>
+                <w:lang w:val="en-US"/>
+              </w:rPr>
+              <w:t xml:space="preserve">Django projects</w:t>
+            </w:r>
+          </w:p>
+        </w:tc>
+        <w:tc>
+          <w:tcPr>
+            <w:tcW w:w="1559" w:type="dxa"/>
+            <w:gridSpan w:val="2"/>
+          </w:tcPr>
+          <w:p>
+            <w:pPr>
+              <w:cnfStyle w:val="000000010000"/>
+              <w:rPr>
+                <w:lang w:val="en-US"/>
+              </w:rPr>
+            </w:pPr>
+            <w:r>
+              <w:rPr>
+                <w:lang w:val="en-US"/>
+              </w:rPr>
+              <w:t>5403</w:t>
+            </w:r>
+          </w:p>
+        </w:tc>
+        <w:tc>
+          <w:tcPr>
+            <w:tcW w:w="1449" w:type="dxa"/>
+          </w:tcPr>
+          <w:p>
+            <w:pPr>
+              <w:cnfStyle w:val="000000010000"/>
+              <w:rPr>
+                <w:lang w:val="en-US"/>
+              </w:rPr>
+            </w:pPr>
+            <w:r>
+              <w:rPr>
+                <w:lang w:val="en-US"/>
+              </w:rPr>
+              <w:t xml:space="preserve">FREE</w:t>
+            </w:r>
+          </w:p>
+        </w:tc>
+      </w:tr>
+      <w:tr>
+        <w:trPr>
+          <w:cnfStyle w:val="000000010000"/>
+        </w:trPr>
+        <w:tc>
+          <w:tcPr>
+            <w:cnfStyle w:val="001000000000"/>
+            <w:tcW w:w="6204" w:type="dxa"/>
+          </w:tcPr>
+          <w:p>
+            <w:pPr>
+              <w:rPr>
+                <w:lang w:val="en-US"/>
+              </w:rPr>
+            </w:pPr>
+            <w:r>
+              <w:rPr>
+                <w:lang w:val="en-US"/>
+              </w:rPr>
+              <w:t xml:space="preserve">Guido</w:t>
+            </w:r>
+          </w:p>
+        </w:tc>
+        <w:tc>
+          <w:tcPr>
+            <w:tcW w:w="1559" w:type="dxa"/>
+            <w:gridSpan w:val="2"/>
+          </w:tcPr>
+          <w:p>
+            <w:pPr>
+              <w:cnfStyle w:val="000000010000"/>
+              <w:rPr>
+                <w:lang w:val="en-US"/>
+              </w:rPr>
+            </w:pPr>
+            <w:r>
+              <w:rPr>
+                <w:lang w:val="en-US"/>
+              </w:rPr>
+              <w:t>1</w:t>
+            </w:r>
+          </w:p>
+        </w:tc>
+        <w:tc>
+          <w:tcPr>
+            <w:tcW w:w="1449" w:type="dxa"/>
+          </w:tcPr>
+          <w:p>
+            <w:pPr>
+              <w:cnfStyle w:val="000000010000"/>
+              <w:rPr>
+                <w:lang w:val="en-US"/>
+              </w:rPr>
+            </w:pPr>
+            <w:r>
+              <w:rPr>
+                <w:lang w:val="en-US"/>
+              </w:rPr>
+              <w:t xml:space="preserve">100,000,000.00</w:t>
+            </w:r>
+          </w:p>
+        </w:tc>
+      </w:tr>
+      <w:tr>
+        <w:trPr>
+          <w:cnfStyle w:val="000000010000"/>
+        </w:trPr>
+        <w:tc>
+          <w:tcPr>
+            <w:cnfStyle w:val="001000000000"/>
+            <w:tcW w:w="6204" w:type="dxa"/>
+            <w:tcBorders>
+              <w:top w:val="single" w:sz="24" w:space="0" w:color="000000" w:themeColor="text1"/>
+            </w:tcBorders>
+          </w:tcPr>
+          <w:p>
+            <w:pPr>
+              <w:rPr>
+                <w:lang w:val="en-US"/>
+              </w:rPr>
+            </w:pPr>
+            <w:r>
+              <w:rPr>
+                <w:lang w:val="en-US"/>
+              </w:rPr>
+              <w:t>Total</w:t>
+            </w:r>
+          </w:p>
+        </w:tc>
+        <w:tc>
+          <w:tcPr>
+            <w:tcW w:w="1559" w:type="dxa"/>
+            <w:gridSpan w:val="2"/>
+            <w:tcBorders>
+              <w:top w:val="single" w:sz="24" w:space="0" w:color="000000" w:themeColor="text1"/>
+            </w:tcBorders>
+          </w:tcPr>
+          <w:p>
+            <w:pPr>
+              <w:cnfStyle w:val="000000010000"/>
+              <w:rPr>
+                <w:lang w:val="en-US"/>
+              </w:rPr>
+            </w:pPr>
+          </w:p>
+        </w:tc>
+        <w:tc>
+          <w:tcPr>
+            <w:tcW w:w="1449" w:type="dxa"/>
+            <w:tcBorders>
+              <w:top w:val="single" w:sz="24" w:space="0" w:color="000000" w:themeColor="text1"/>
+            </w:tcBorders>
+          </w:tcPr>
+          <w:p>
+            <w:pPr>
+              <w:cnfStyle w:val="000000010000"/>
+              <w:rPr>
+                <w:lang w:val="en-US"/>
+              </w:rPr>
+            </w:pPr>
+            <w:r>
+              <w:rPr>
+                <w:lang w:val="en-US"/>
+              </w:rPr>
+              <w:t>100,000,000.00</w:t>
+            </w:r>
+          </w:p>
+        </w:tc>
+      </w:tr>
+    </w:tbl>
+    <w:p>
+      <w:pPr>
+        <w:rPr>
+          <w:lang w:val="en-US"/>
+        </w:rPr>
+      </w:pPr>
+    </w:p>
+    <w:p>
+      <w:pPr>
+        <w:rPr>
+          <w:lang w:val="en-US"/>
+        </w:rPr>
+      </w:pPr>
+      <w:r>
+        <w:rPr>
+          <w:lang w:val="en-US"/>
+        </w:rPr>
+        <w:t>Please, pay your order : 100,000,000.00 </w:t>
+      </w:r>
+      <w:r>
+        <w:rPr>
+          <w:lang w:val="en-US"/>
+        </w:rPr>
+        <w:t xml:space="preserve">Euros.</w:t>
+      </w:r>
+    </w:p>
+    <w:p>
+      <w:pPr>
+        <w:rPr>
+          <w:lang w:val="en-US"/>
+        </w:rPr>
+      </w:pPr>
+    </w:p>
+    <w:p>
+      <w:pPr>
+        <w:rPr>
+          <w:lang w:val="en-US"/>
+        </w:rPr>
+      </w:pPr>
+      <w:r>
+        <w:rPr>
+          <w:lang w:val="en-US"/>
+        </w:rPr>
+        <w:t>Best regards,</w:t>
+      </w:r>
+    </w:p>
+    <w:p>
+      <w:pPr>
+        <w:rPr>
+          <w:lang w:val="en-US"/>
+        </w:rPr>
+      </w:pPr>
+      <w:r>
+        <w:rPr>
+          <w:lang w:val="en-US"/>
+        </w:rPr>
+        <w:t xml:space="preserve">The World Wide company</w:t>
       </w:r>
     </w:p>
     <w:p>
@@ -169,14 +590,14 @@
         <w:tblLook w:firstColumn="1" w:firstRow="1" w:lastColumn="0" w:lastRow="0" w:noHBand="0" w:noVBand="1" w:val="04A0"/>
       </w:tblPr>
       <w:tblGrid>
-        <w:gridCol w:w="2880"/>
-        <w:gridCol w:w="2880"/>
-        <w:gridCol w:w="2880"/>
+        <w:gridCol w:w="3024"/>
+        <w:gridCol w:w="3024"/>
+        <w:gridCol w:w="3024"/>
       </w:tblGrid>
       <w:tr>
         <w:tc>
           <w:tcPr>
-            <w:tcW w:type="dxa" w:w="2880"/>
+            <w:tcW w:type="dxa" w:w="3024"/>
           </w:tcPr>
           <w:p>
             <w:r>
@@ -186,7 +607,7 @@
         </w:tc>
         <w:tc>
           <w:tcPr>
-            <w:tcW w:type="dxa" w:w="2880"/>
+            <w:tcW w:type="dxa" w:w="3024"/>
           </w:tcPr>
           <w:p>
             <w:r>
@@ -196,7 +617,7 @@
         </w:tc>
         <w:tc>
           <w:tcPr>
-            <w:tcW w:type="dxa" w:w="2880"/>
+            <w:tcW w:type="dxa" w:w="3024"/>
           </w:tcPr>
           <w:p>
             <w:r>
@@ -208,7 +629,7 @@
       <w:tr>
         <w:tc>
           <w:tcPr>
-            <w:tcW w:type="dxa" w:w="2880"/>
+            <w:tcW w:type="dxa" w:w="3024"/>
           </w:tcPr>
           <w:p>
             <w:r>
@@ -218,7 +639,7 @@
         </w:tc>
         <w:tc>
           <w:tcPr>
-            <w:tcW w:type="dxa" w:w="2880"/>
+            <w:tcW w:type="dxa" w:w="3024"/>
           </w:tcPr>
           <w:p>
             <w:r>
@@ -228,7 +649,7 @@
         </w:tc>
         <w:tc>
           <w:tcPr>
-            <w:tcW w:type="dxa" w:w="2880"/>
+            <w:tcW w:type="dxa" w:w="3024"/>
           </w:tcPr>
           <w:p>
             <w:r>
@@ -240,7 +661,7 @@
       <w:tr>
         <w:tc>
           <w:tcPr>
-            <w:tcW w:type="dxa" w:w="2880"/>
+            <w:tcW w:type="dxa" w:w="3024"/>
           </w:tcPr>
           <w:p>
             <w:r>
@@ -250,7 +671,7 @@
         </w:tc>
         <w:tc>
           <w:tcPr>
-            <w:tcW w:type="dxa" w:w="2880"/>
+            <w:tcW w:type="dxa" w:w="3024"/>
           </w:tcPr>
           <w:p>
             <w:r>
@@ -260,7 +681,7 @@
         </w:tc>
         <w:tc>
           <w:tcPr>
-            <w:tcW w:type="dxa" w:w="2880"/>
+            <w:tcW w:type="dxa" w:w="3024"/>
           </w:tcPr>
           <w:p>
             <w:r>
@@ -272,7 +693,7 @@
       <w:tr>
         <w:tc>
           <w:tcPr>
-            <w:tcW w:type="dxa" w:w="2880"/>
+            <w:tcW w:type="dxa" w:w="3024"/>
           </w:tcPr>
           <w:p>
             <w:r>
@@ -282,7 +703,7 @@
         </w:tc>
         <w:tc>
           <w:tcPr>
-            <w:tcW w:type="dxa" w:w="2880"/>
+            <w:tcW w:type="dxa" w:w="3024"/>
           </w:tcPr>
           <w:p>
             <w:r>
@@ -292,7 +713,7 @@
         </w:tc>
         <w:tc>
           <w:tcPr>
-            <w:tcW w:type="dxa" w:w="2880"/>
+            <w:tcW w:type="dxa" w:w="3024"/>
           </w:tcPr>
           <w:p>
             <w:r>

</xml_diff>

<commit_message>
Add Hyperlink in RichText
</commit_message>
<xml_diff>
--- a/tests/test_files/subdoc.docx
+++ b/tests/test_files/subdoc.docx
@@ -71,427 +71,6 @@
           <w:lang w:val="en-US"/>
         </w:rPr>
         <w:t>My sub-document :</w:t>
-      </w:r>
-    </w:p>
-    <w:p>
-      <w:proofErr w:type="spellStart"/>
-      <w:r>
-        <w:t>Dear</w:t>
-      </w:r>
-      <w:proofErr w:type="spellEnd"/>
-      <w:r>
-        <w:t xml:space="preserve"> Eric,</w:t>
-      </w:r>
-    </w:p>
-    <w:p/>
-    <w:p>
-      <w:pPr>
-        <w:rPr>
-          <w:lang w:val="en-US"/>
-        </w:rPr>
-      </w:pPr>
-      <w:r>
-        <w:rPr>
-          <w:lang w:val="en-US"/>
-        </w:rPr>
-        <w:t>Here is a list of items you ordered :</w:t>
-      </w:r>
-    </w:p>
-    <w:p>
-      <w:pPr>
-        <w:rPr>
-          <w:lang w:val="en-US"/>
-        </w:rPr>
-      </w:pPr>
-    </w:p>
-    <w:tbl>
-      <w:tblPr>
-        <w:tblStyle w:val="Tramemoyenne1-Accent1"/>
-        <w:tblW w:w="0" w:type="auto"/>
-        <w:tblLook w:val="04A0"/>
-      </w:tblPr>
-      <w:tblGrid>
-        <w:gridCol w:w="6204"/>
-        <w:gridCol w:w="1417"/>
-        <w:gridCol w:w="142"/>
-        <w:gridCol w:w="1467"/>
-      </w:tblGrid>
-      <w:tr>
-        <w:trPr>
-          <w:cnfStyle w:val="100000000000"/>
-        </w:trPr>
-        <w:tc>
-          <w:tcPr>
-            <w:cnfStyle w:val="001000000000"/>
-            <w:tcW w:w="6204" w:type="dxa"/>
-          </w:tcPr>
-          <w:p>
-            <w:pPr>
-              <w:rPr>
-                <w:lang w:val="en-US"/>
-              </w:rPr>
-            </w:pPr>
-            <w:r>
-              <w:rPr>
-                <w:lang w:val="en-US"/>
-              </w:rPr>
-              <w:t>Description</w:t>
-            </w:r>
-          </w:p>
-        </w:tc>
-        <w:tc>
-          <w:tcPr>
-            <w:tcW w:w="1417" w:type="dxa"/>
-          </w:tcPr>
-          <w:p>
-            <w:pPr>
-              <w:cnfStyle w:val="100000000000"/>
-              <w:rPr>
-                <w:lang w:val="en-US"/>
-              </w:rPr>
-            </w:pPr>
-            <w:r>
-              <w:rPr>
-                <w:lang w:val="en-US"/>
-              </w:rPr>
-              <w:t>Quantity</w:t>
-            </w:r>
-          </w:p>
-        </w:tc>
-        <w:tc>
-          <w:tcPr>
-            <w:tcW w:w="1591" w:type="dxa"/>
-            <w:gridSpan w:val="2"/>
-          </w:tcPr>
-          <w:p>
-            <w:pPr>
-              <w:cnfStyle w:val="100000000000"/>
-              <w:rPr>
-                <w:lang w:val="en-US"/>
-              </w:rPr>
-            </w:pPr>
-            <w:r>
-              <w:rPr>
-                <w:lang w:val="en-US"/>
-              </w:rPr>
-              <w:t>Price</w:t>
-            </w:r>
-          </w:p>
-        </w:tc>
-      </w:tr>
-      <w:tr>
-        <w:trPr>
-          <w:cnfStyle w:val="000000010000"/>
-        </w:trPr>
-        <w:tc>
-          <w:tcPr>
-            <w:cnfStyle w:val="001000000000"/>
-            <w:tcW w:w="6204" w:type="dxa"/>
-          </w:tcPr>
-          <w:p>
-            <w:pPr>
-              <w:rPr>
-                <w:lang w:val="en-US"/>
-              </w:rPr>
-            </w:pPr>
-            <w:r>
-              <w:rPr>
-                <w:lang w:val="en-US"/>
-              </w:rPr>
-              <w:t xml:space="preserve">Python interpreters</w:t>
-            </w:r>
-          </w:p>
-        </w:tc>
-        <w:tc>
-          <w:tcPr>
-            <w:tcW w:w="1559" w:type="dxa"/>
-            <w:gridSpan w:val="2"/>
-          </w:tcPr>
-          <w:p>
-            <w:pPr>
-              <w:cnfStyle w:val="000000010000"/>
-              <w:rPr>
-                <w:lang w:val="en-US"/>
-              </w:rPr>
-            </w:pPr>
-            <w:r>
-              <w:rPr>
-                <w:lang w:val="en-US"/>
-              </w:rPr>
-              <w:t>2</w:t>
-            </w:r>
-          </w:p>
-        </w:tc>
-        <w:tc>
-          <w:tcPr>
-            <w:tcW w:w="1449" w:type="dxa"/>
-          </w:tcPr>
-          <w:p>
-            <w:pPr>
-              <w:cnfStyle w:val="000000010000"/>
-              <w:rPr>
-                <w:lang w:val="en-US"/>
-              </w:rPr>
-            </w:pPr>
-            <w:r>
-              <w:rPr>
-                <w:lang w:val="en-US"/>
-              </w:rPr>
-              <w:t xml:space="preserve">FREE</w:t>
-            </w:r>
-          </w:p>
-        </w:tc>
-      </w:tr>
-      <w:tr>
-        <w:trPr>
-          <w:cnfStyle w:val="000000010000"/>
-        </w:trPr>
-        <w:tc>
-          <w:tcPr>
-            <w:cnfStyle w:val="001000000000"/>
-            <w:tcW w:w="6204" w:type="dxa"/>
-          </w:tcPr>
-          <w:p>
-            <w:pPr>
-              <w:rPr>
-                <w:lang w:val="en-US"/>
-              </w:rPr>
-            </w:pPr>
-            <w:r>
-              <w:rPr>
-                <w:lang w:val="en-US"/>
-              </w:rPr>
-              <w:t xml:space="preserve">Django projects</w:t>
-            </w:r>
-          </w:p>
-        </w:tc>
-        <w:tc>
-          <w:tcPr>
-            <w:tcW w:w="1559" w:type="dxa"/>
-            <w:gridSpan w:val="2"/>
-          </w:tcPr>
-          <w:p>
-            <w:pPr>
-              <w:cnfStyle w:val="000000010000"/>
-              <w:rPr>
-                <w:lang w:val="en-US"/>
-              </w:rPr>
-            </w:pPr>
-            <w:r>
-              <w:rPr>
-                <w:lang w:val="en-US"/>
-              </w:rPr>
-              <w:t>5403</w:t>
-            </w:r>
-          </w:p>
-        </w:tc>
-        <w:tc>
-          <w:tcPr>
-            <w:tcW w:w="1449" w:type="dxa"/>
-          </w:tcPr>
-          <w:p>
-            <w:pPr>
-              <w:cnfStyle w:val="000000010000"/>
-              <w:rPr>
-                <w:lang w:val="en-US"/>
-              </w:rPr>
-            </w:pPr>
-            <w:r>
-              <w:rPr>
-                <w:lang w:val="en-US"/>
-              </w:rPr>
-              <w:t xml:space="preserve">FREE</w:t>
-            </w:r>
-          </w:p>
-        </w:tc>
-      </w:tr>
-      <w:tr>
-        <w:trPr>
-          <w:cnfStyle w:val="000000010000"/>
-        </w:trPr>
-        <w:tc>
-          <w:tcPr>
-            <w:cnfStyle w:val="001000000000"/>
-            <w:tcW w:w="6204" w:type="dxa"/>
-          </w:tcPr>
-          <w:p>
-            <w:pPr>
-              <w:rPr>
-                <w:lang w:val="en-US"/>
-              </w:rPr>
-            </w:pPr>
-            <w:r>
-              <w:rPr>
-                <w:lang w:val="en-US"/>
-              </w:rPr>
-              <w:t xml:space="preserve">Guido</w:t>
-            </w:r>
-          </w:p>
-        </w:tc>
-        <w:tc>
-          <w:tcPr>
-            <w:tcW w:w="1559" w:type="dxa"/>
-            <w:gridSpan w:val="2"/>
-          </w:tcPr>
-          <w:p>
-            <w:pPr>
-              <w:cnfStyle w:val="000000010000"/>
-              <w:rPr>
-                <w:lang w:val="en-US"/>
-              </w:rPr>
-            </w:pPr>
-            <w:r>
-              <w:rPr>
-                <w:lang w:val="en-US"/>
-              </w:rPr>
-              <w:t>1</w:t>
-            </w:r>
-          </w:p>
-        </w:tc>
-        <w:tc>
-          <w:tcPr>
-            <w:tcW w:w="1449" w:type="dxa"/>
-          </w:tcPr>
-          <w:p>
-            <w:pPr>
-              <w:cnfStyle w:val="000000010000"/>
-              <w:rPr>
-                <w:lang w:val="en-US"/>
-              </w:rPr>
-            </w:pPr>
-            <w:r>
-              <w:rPr>
-                <w:lang w:val="en-US"/>
-              </w:rPr>
-              <w:t xml:space="preserve">100,000,000.00</w:t>
-            </w:r>
-          </w:p>
-        </w:tc>
-      </w:tr>
-      <w:tr>
-        <w:trPr>
-          <w:cnfStyle w:val="000000010000"/>
-        </w:trPr>
-        <w:tc>
-          <w:tcPr>
-            <w:cnfStyle w:val="001000000000"/>
-            <w:tcW w:w="6204" w:type="dxa"/>
-            <w:tcBorders>
-              <w:top w:val="single" w:sz="24" w:space="0" w:color="000000" w:themeColor="text1"/>
-            </w:tcBorders>
-          </w:tcPr>
-          <w:p>
-            <w:pPr>
-              <w:rPr>
-                <w:lang w:val="en-US"/>
-              </w:rPr>
-            </w:pPr>
-            <w:r>
-              <w:rPr>
-                <w:lang w:val="en-US"/>
-              </w:rPr>
-              <w:t>Total</w:t>
-            </w:r>
-          </w:p>
-        </w:tc>
-        <w:tc>
-          <w:tcPr>
-            <w:tcW w:w="1559" w:type="dxa"/>
-            <w:gridSpan w:val="2"/>
-            <w:tcBorders>
-              <w:top w:val="single" w:sz="24" w:space="0" w:color="000000" w:themeColor="text1"/>
-            </w:tcBorders>
-          </w:tcPr>
-          <w:p>
-            <w:pPr>
-              <w:cnfStyle w:val="000000010000"/>
-              <w:rPr>
-                <w:lang w:val="en-US"/>
-              </w:rPr>
-            </w:pPr>
-          </w:p>
-        </w:tc>
-        <w:tc>
-          <w:tcPr>
-            <w:tcW w:w="1449" w:type="dxa"/>
-            <w:tcBorders>
-              <w:top w:val="single" w:sz="24" w:space="0" w:color="000000" w:themeColor="text1"/>
-            </w:tcBorders>
-          </w:tcPr>
-          <w:p>
-            <w:pPr>
-              <w:cnfStyle w:val="000000010000"/>
-              <w:rPr>
-                <w:lang w:val="en-US"/>
-              </w:rPr>
-            </w:pPr>
-            <w:r>
-              <w:rPr>
-                <w:lang w:val="en-US"/>
-              </w:rPr>
-              <w:t>100,000,000.00</w:t>
-            </w:r>
-          </w:p>
-        </w:tc>
-      </w:tr>
-    </w:tbl>
-    <w:p>
-      <w:pPr>
-        <w:rPr>
-          <w:lang w:val="en-US"/>
-        </w:rPr>
-      </w:pPr>
-    </w:p>
-    <w:p>
-      <w:pPr>
-        <w:rPr>
-          <w:lang w:val="en-US"/>
-        </w:rPr>
-      </w:pPr>
-      <w:r>
-        <w:rPr>
-          <w:lang w:val="en-US"/>
-        </w:rPr>
-        <w:t>Please, pay your order : 100,000,000.00 </w:t>
-      </w:r>
-      <w:r>
-        <w:rPr>
-          <w:lang w:val="en-US"/>
-        </w:rPr>
-        <w:t xml:space="preserve">Euros.</w:t>
-      </w:r>
-    </w:p>
-    <w:p>
-      <w:pPr>
-        <w:rPr>
-          <w:lang w:val="en-US"/>
-        </w:rPr>
-      </w:pPr>
-    </w:p>
-    <w:p>
-      <w:pPr>
-        <w:rPr>
-          <w:lang w:val="en-US"/>
-        </w:rPr>
-      </w:pPr>
-      <w:r>
-        <w:rPr>
-          <w:lang w:val="en-US"/>
-        </w:rPr>
-        <w:t>Best regards,</w:t>
-      </w:r>
-    </w:p>
-    <w:p>
-      <w:pPr>
-        <w:rPr>
-          <w:lang w:val="en-US"/>
-        </w:rPr>
-      </w:pPr>
-      <w:r>
-        <w:rPr>
-          <w:lang w:val="en-US"/>
-        </w:rPr>
-        <w:t xml:space="preserve">The World Wide company</w:t>
       </w:r>
     </w:p>
     <w:p>
@@ -590,14 +169,14 @@
         <w:tblLook w:firstColumn="1" w:firstRow="1" w:lastColumn="0" w:lastRow="0" w:noHBand="0" w:noVBand="1" w:val="04A0"/>
       </w:tblPr>
       <w:tblGrid>
-        <w:gridCol w:w="3024"/>
-        <w:gridCol w:w="3024"/>
-        <w:gridCol w:w="3024"/>
+        <w:gridCol w:w="2880"/>
+        <w:gridCol w:w="2880"/>
+        <w:gridCol w:w="2880"/>
       </w:tblGrid>
       <w:tr>
         <w:tc>
           <w:tcPr>
-            <w:tcW w:type="dxa" w:w="3024"/>
+            <w:tcW w:type="dxa" w:w="2880"/>
           </w:tcPr>
           <w:p>
             <w:r>
@@ -607,7 +186,7 @@
         </w:tc>
         <w:tc>
           <w:tcPr>
-            <w:tcW w:type="dxa" w:w="3024"/>
+            <w:tcW w:type="dxa" w:w="2880"/>
           </w:tcPr>
           <w:p>
             <w:r>
@@ -617,7 +196,7 @@
         </w:tc>
         <w:tc>
           <w:tcPr>
-            <w:tcW w:type="dxa" w:w="3024"/>
+            <w:tcW w:type="dxa" w:w="2880"/>
           </w:tcPr>
           <w:p>
             <w:r>
@@ -629,7 +208,7 @@
       <w:tr>
         <w:tc>
           <w:tcPr>
-            <w:tcW w:type="dxa" w:w="3024"/>
+            <w:tcW w:type="dxa" w:w="2880"/>
           </w:tcPr>
           <w:p>
             <w:r>
@@ -639,7 +218,7 @@
         </w:tc>
         <w:tc>
           <w:tcPr>
-            <w:tcW w:type="dxa" w:w="3024"/>
+            <w:tcW w:type="dxa" w:w="2880"/>
           </w:tcPr>
           <w:p>
             <w:r>
@@ -649,7 +228,7 @@
         </w:tc>
         <w:tc>
           <w:tcPr>
-            <w:tcW w:type="dxa" w:w="3024"/>
+            <w:tcW w:type="dxa" w:w="2880"/>
           </w:tcPr>
           <w:p>
             <w:r>
@@ -661,7 +240,7 @@
       <w:tr>
         <w:tc>
           <w:tcPr>
-            <w:tcW w:type="dxa" w:w="3024"/>
+            <w:tcW w:type="dxa" w:w="2880"/>
           </w:tcPr>
           <w:p>
             <w:r>
@@ -671,7 +250,7 @@
         </w:tc>
         <w:tc>
           <w:tcPr>
-            <w:tcW w:type="dxa" w:w="3024"/>
+            <w:tcW w:type="dxa" w:w="2880"/>
           </w:tcPr>
           <w:p>
             <w:r>
@@ -681,7 +260,7 @@
         </w:tc>
         <w:tc>
           <w:tcPr>
-            <w:tcW w:type="dxa" w:w="3024"/>
+            <w:tcW w:type="dxa" w:w="2880"/>
           </w:tcPr>
           <w:p>
             <w:r>
@@ -693,7 +272,7 @@
       <w:tr>
         <w:tc>
           <w:tcPr>
-            <w:tcW w:type="dxa" w:w="3024"/>
+            <w:tcW w:type="dxa" w:w="2880"/>
           </w:tcPr>
           <w:p>
             <w:r>
@@ -703,7 +282,7 @@
         </w:tc>
         <w:tc>
           <w:tcPr>
-            <w:tcW w:type="dxa" w:w="3024"/>
+            <w:tcW w:type="dxa" w:w="2880"/>
           </w:tcPr>
           <w:p>
             <w:r>
@@ -713,7 +292,7 @@
         </w:tc>
         <w:tc>
           <w:tcPr>
-            <w:tcW w:type="dxa" w:w="3024"/>
+            <w:tcW w:type="dxa" w:w="2880"/>
           </w:tcPr>
           <w:p>
             <w:r>

</xml_diff>